<commit_message>
JSP and Servlet Tutorials 7-1-17
</commit_message>
<xml_diff>
--- a/ssh to ec2.docx
+++ b/ssh to ec2.docx
@@ -117,6 +117,9 @@
       <w:proofErr w:type="spellStart"/>
       <w:r>
         <w:t>mysql</w:t>
+      </w:r>
+      <w:r>
+        <w:t>d</w:t>
       </w:r>
       <w:proofErr w:type="spellEnd"/>
       <w:r>
@@ -376,6 +379,272 @@
         <w:t xml:space="preserve"> restart</w:t>
       </w:r>
     </w:p>
+    <w:p/>
+    <w:p>
+      <w:r>
+        <w:lastRenderedPageBreak/>
+        <w:t>Allowing to write files from filezilla</w:t>
+      </w:r>
+    </w:p>
+    <w:p>
+      <w:pPr>
+        <w:shd w:val="clear" w:color="auto" w:fill="FFFFFF"/>
+        <w:spacing w:after="0" w:line="240" w:lineRule="auto"/>
+        <w:textAlignment w:val="baseline"/>
+        <w:rPr>
+          <w:rFonts w:ascii="Arial" w:eastAsia="Times New Roman" w:hAnsi="Arial" w:cs="Arial"/>
+          <w:color w:val="242729"/>
+          <w:sz w:val="23"/>
+          <w:szCs w:val="23"/>
+        </w:rPr>
+      </w:pPr>
+      <w:r>
+        <w:rPr>
+          <w:rFonts w:ascii="Arial" w:eastAsia="Times New Roman" w:hAnsi="Arial" w:cs="Arial"/>
+          <w:color w:val="242729"/>
+          <w:sz w:val="23"/>
+          <w:szCs w:val="23"/>
+        </w:rPr>
+        <w:t>To allow user </w:t>
+      </w:r>
+      <w:r>
+        <w:rPr>
+          <w:rFonts w:ascii="Consolas" w:eastAsia="Times New Roman" w:hAnsi="Consolas" w:cs="Courier New"/>
+          <w:color w:val="242729"/>
+          <w:sz w:val="20"/>
+        </w:rPr>
+        <w:t>ec2-user</w:t>
+      </w:r>
+      <w:r>
+        <w:rPr>
+          <w:rFonts w:ascii="Arial" w:eastAsia="Times New Roman" w:hAnsi="Arial" w:cs="Arial"/>
+          <w:color w:val="242729"/>
+          <w:sz w:val="23"/>
+          <w:szCs w:val="23"/>
+        </w:rPr>
+        <w:t> (Amazon AWS) write access to the public web directory (/</w:t>
+      </w:r>
+      <w:proofErr w:type="spellStart"/>
+      <w:r>
+        <w:rPr>
+          <w:rFonts w:ascii="Arial" w:eastAsia="Times New Roman" w:hAnsi="Arial" w:cs="Arial"/>
+          <w:color w:val="242729"/>
+          <w:sz w:val="23"/>
+          <w:szCs w:val="23"/>
+        </w:rPr>
+        <w:t>var</w:t>
+      </w:r>
+      <w:proofErr w:type="spellEnd"/>
+      <w:r>
+        <w:rPr>
+          <w:rFonts w:ascii="Arial" w:eastAsia="Times New Roman" w:hAnsi="Arial" w:cs="Arial"/>
+          <w:color w:val="242729"/>
+          <w:sz w:val="23"/>
+          <w:szCs w:val="23"/>
+        </w:rPr>
+        <w:t>/www/html)</w:t>
+      </w:r>
+      <w:proofErr w:type="gramStart"/>
+      <w:r>
+        <w:rPr>
+          <w:rFonts w:ascii="Arial" w:eastAsia="Times New Roman" w:hAnsi="Arial" w:cs="Arial"/>
+          <w:color w:val="242729"/>
+          <w:sz w:val="23"/>
+          <w:szCs w:val="23"/>
+        </w:rPr>
+        <w:t>,</w:t>
+      </w:r>
+      <w:proofErr w:type="gramEnd"/>
+      <w:r>
+        <w:rPr>
+          <w:rFonts w:ascii="Arial" w:eastAsia="Times New Roman" w:hAnsi="Arial" w:cs="Arial"/>
+          <w:color w:val="242729"/>
+          <w:sz w:val="23"/>
+          <w:szCs w:val="23"/>
+        </w:rPr>
+        <w:br/>
+        <w:t>enter this command via Putty or Terminal, as the root user </w:t>
+      </w:r>
+      <w:proofErr w:type="spellStart"/>
+      <w:r>
+        <w:rPr>
+          <w:rFonts w:ascii="Consolas" w:eastAsia="Times New Roman" w:hAnsi="Consolas" w:cs="Courier New"/>
+          <w:color w:val="242729"/>
+          <w:sz w:val="20"/>
+        </w:rPr>
+        <w:t>sudo</w:t>
+      </w:r>
+      <w:proofErr w:type="spellEnd"/>
+      <w:r>
+        <w:rPr>
+          <w:rFonts w:ascii="Arial" w:eastAsia="Times New Roman" w:hAnsi="Arial" w:cs="Arial"/>
+          <w:color w:val="242729"/>
+          <w:sz w:val="23"/>
+          <w:szCs w:val="23"/>
+        </w:rPr>
+        <w:t>:</w:t>
+      </w:r>
+    </w:p>
+    <w:p>
+      <w:pPr>
+        <w:shd w:val="clear" w:color="auto" w:fill="EFF0F1"/>
+        <w:tabs>
+          <w:tab w:val="left" w:pos="916"/>
+          <w:tab w:val="left" w:pos="1832"/>
+          <w:tab w:val="left" w:pos="2748"/>
+          <w:tab w:val="left" w:pos="3664"/>
+          <w:tab w:val="left" w:pos="4580"/>
+          <w:tab w:val="left" w:pos="5496"/>
+          <w:tab w:val="left" w:pos="6412"/>
+          <w:tab w:val="left" w:pos="7328"/>
+          <w:tab w:val="left" w:pos="8244"/>
+          <w:tab w:val="left" w:pos="9160"/>
+          <w:tab w:val="left" w:pos="10076"/>
+          <w:tab w:val="left" w:pos="10992"/>
+          <w:tab w:val="left" w:pos="11908"/>
+          <w:tab w:val="left" w:pos="12824"/>
+          <w:tab w:val="left" w:pos="13740"/>
+          <w:tab w:val="left" w:pos="14656"/>
+        </w:tabs>
+        <w:spacing w:after="0" w:line="240" w:lineRule="auto"/>
+        <w:textAlignment w:val="baseline"/>
+        <w:rPr>
+          <w:rFonts w:ascii="Consolas" w:eastAsia="Times New Roman" w:hAnsi="Consolas" w:cs="Courier New"/>
+          <w:color w:val="242729"/>
+          <w:sz w:val="20"/>
+        </w:rPr>
+      </w:pPr>
+      <w:proofErr w:type="spellStart"/>
+      <w:proofErr w:type="gramStart"/>
+      <w:r>
+        <w:rPr>
+          <w:rFonts w:ascii="Consolas" w:eastAsia="Times New Roman" w:hAnsi="Consolas" w:cs="Courier New"/>
+          <w:color w:val="242729"/>
+          <w:sz w:val="20"/>
+        </w:rPr>
+        <w:t>chown</w:t>
+      </w:r>
+      <w:proofErr w:type="spellEnd"/>
+      <w:proofErr w:type="gramEnd"/>
+      <w:r>
+        <w:rPr>
+          <w:rFonts w:ascii="Consolas" w:eastAsia="Times New Roman" w:hAnsi="Consolas" w:cs="Courier New"/>
+          <w:color w:val="242729"/>
+          <w:sz w:val="20"/>
+        </w:rPr>
+        <w:t xml:space="preserve"> -R ec2-user /</w:t>
+      </w:r>
+      <w:proofErr w:type="spellStart"/>
+      <w:r>
+        <w:rPr>
+          <w:rFonts w:ascii="Consolas" w:eastAsia="Times New Roman" w:hAnsi="Consolas" w:cs="Courier New"/>
+          <w:color w:val="242729"/>
+          <w:sz w:val="20"/>
+        </w:rPr>
+        <w:t>var</w:t>
+      </w:r>
+      <w:proofErr w:type="spellEnd"/>
+      <w:r>
+        <w:rPr>
+          <w:rFonts w:ascii="Consolas" w:eastAsia="Times New Roman" w:hAnsi="Consolas" w:cs="Courier New"/>
+          <w:color w:val="242729"/>
+          <w:sz w:val="20"/>
+        </w:rPr>
+        <w:t>/www/html</w:t>
+      </w:r>
+    </w:p>
+    <w:p>
+      <w:pPr>
+        <w:shd w:val="clear" w:color="auto" w:fill="FFFFFF"/>
+        <w:spacing w:after="240" w:line="240" w:lineRule="auto"/>
+        <w:textAlignment w:val="baseline"/>
+        <w:rPr>
+          <w:rFonts w:ascii="Arial" w:eastAsia="Times New Roman" w:hAnsi="Arial" w:cs="Arial"/>
+          <w:color w:val="242729"/>
+          <w:sz w:val="23"/>
+          <w:szCs w:val="23"/>
+        </w:rPr>
+      </w:pPr>
+      <w:r>
+        <w:rPr>
+          <w:rFonts w:ascii="Arial" w:eastAsia="Times New Roman" w:hAnsi="Arial" w:cs="Arial"/>
+          <w:color w:val="242729"/>
+          <w:sz w:val="23"/>
+          <w:szCs w:val="23"/>
+        </w:rPr>
+        <w:t>Make sure permissions on that entire folder were correct:</w:t>
+      </w:r>
+    </w:p>
+    <w:p>
+      <w:pPr>
+        <w:shd w:val="clear" w:color="auto" w:fill="EFF0F1"/>
+        <w:tabs>
+          <w:tab w:val="left" w:pos="916"/>
+          <w:tab w:val="left" w:pos="1832"/>
+          <w:tab w:val="left" w:pos="2748"/>
+          <w:tab w:val="left" w:pos="3664"/>
+          <w:tab w:val="left" w:pos="4580"/>
+          <w:tab w:val="left" w:pos="5496"/>
+          <w:tab w:val="left" w:pos="6412"/>
+          <w:tab w:val="left" w:pos="7328"/>
+          <w:tab w:val="left" w:pos="8244"/>
+          <w:tab w:val="left" w:pos="9160"/>
+          <w:tab w:val="left" w:pos="10076"/>
+          <w:tab w:val="left" w:pos="10992"/>
+          <w:tab w:val="left" w:pos="11908"/>
+          <w:tab w:val="left" w:pos="12824"/>
+          <w:tab w:val="left" w:pos="13740"/>
+          <w:tab w:val="left" w:pos="14656"/>
+        </w:tabs>
+        <w:spacing w:after="0" w:line="240" w:lineRule="auto"/>
+        <w:textAlignment w:val="baseline"/>
+        <w:rPr>
+          <w:rFonts w:ascii="Consolas" w:eastAsia="Times New Roman" w:hAnsi="Consolas" w:cs="Courier New"/>
+          <w:color w:val="242729"/>
+          <w:sz w:val="20"/>
+          <w:szCs w:val="20"/>
+        </w:rPr>
+      </w:pPr>
+      <w:proofErr w:type="spellStart"/>
+      <w:proofErr w:type="gramStart"/>
+      <w:r>
+        <w:rPr>
+          <w:rFonts w:ascii="Consolas" w:eastAsia="Times New Roman" w:hAnsi="Consolas" w:cs="Courier New"/>
+          <w:color w:val="242729"/>
+          <w:sz w:val="20"/>
+        </w:rPr>
+        <w:t>chmod</w:t>
+      </w:r>
+      <w:proofErr w:type="spellEnd"/>
+      <w:proofErr w:type="gramEnd"/>
+      <w:r>
+        <w:rPr>
+          <w:rFonts w:ascii="Consolas" w:eastAsia="Times New Roman" w:hAnsi="Consolas" w:cs="Courier New"/>
+          <w:color w:val="242729"/>
+          <w:sz w:val="20"/>
+        </w:rPr>
+        <w:t xml:space="preserve"> -R 755 /</w:t>
+      </w:r>
+      <w:proofErr w:type="spellStart"/>
+      <w:r>
+        <w:rPr>
+          <w:rFonts w:ascii="Consolas" w:eastAsia="Times New Roman" w:hAnsi="Consolas" w:cs="Courier New"/>
+          <w:color w:val="242729"/>
+          <w:sz w:val="20"/>
+        </w:rPr>
+        <w:t>var</w:t>
+      </w:r>
+      <w:proofErr w:type="spellEnd"/>
+      <w:r>
+        <w:rPr>
+          <w:rFonts w:ascii="Consolas" w:eastAsia="Times New Roman" w:hAnsi="Consolas" w:cs="Courier New"/>
+          <w:color w:val="242729"/>
+          <w:sz w:val="20"/>
+        </w:rPr>
+        <w:t>/www/html</w:t>
+      </w:r>
+    </w:p>
+    <w:p/>
     <w:p/>
     <w:sectPr>
       <w:pgSz w:w="12240" w:h="15840"/>
@@ -585,6 +854,83 @@
     <w:rPr>
       <w:color w:val="0000FF" w:themeColor="hyperlink"/>
       <w:u w:val="single"/>
+    </w:rPr>
+  </w:style>
+  <w:style w:type="paragraph" w:styleId="NormalWeb">
+    <w:name w:val="Normal (Web)"/>
+    <w:basedOn w:val="Normal"/>
+    <w:uiPriority w:val="99"/>
+    <w:semiHidden/>
+    <w:unhideWhenUsed/>
+    <w:rsid w:val="00632025"/>
+    <w:pPr>
+      <w:spacing w:before="100" w:beforeAutospacing="1" w:after="100" w:afterAutospacing="1" w:line="240" w:lineRule="auto"/>
+    </w:pPr>
+    <w:rPr>
+      <w:rFonts w:ascii="Times New Roman" w:eastAsia="Times New Roman" w:hAnsi="Times New Roman" w:cs="Times New Roman"/>
+      <w:sz w:val="24"/>
+      <w:szCs w:val="24"/>
+    </w:rPr>
+  </w:style>
+  <w:style w:type="character" w:styleId="HTMLCode">
+    <w:name w:val="HTML Code"/>
+    <w:basedOn w:val="DefaultParagraphFont"/>
+    <w:uiPriority w:val="99"/>
+    <w:semiHidden/>
+    <w:unhideWhenUsed/>
+    <w:rsid w:val="00632025"/>
+    <w:rPr>
+      <w:rFonts w:ascii="Courier New" w:eastAsia="Times New Roman" w:hAnsi="Courier New" w:cs="Courier New"/>
+      <w:sz w:val="20"/>
+      <w:szCs w:val="20"/>
+    </w:rPr>
+  </w:style>
+  <w:style w:type="paragraph" w:styleId="HTMLPreformatted">
+    <w:name w:val="HTML Preformatted"/>
+    <w:basedOn w:val="Normal"/>
+    <w:link w:val="HTMLPreformattedChar"/>
+    <w:uiPriority w:val="99"/>
+    <w:semiHidden/>
+    <w:unhideWhenUsed/>
+    <w:rsid w:val="00632025"/>
+    <w:pPr>
+      <w:tabs>
+        <w:tab w:val="left" w:pos="916"/>
+        <w:tab w:val="left" w:pos="1832"/>
+        <w:tab w:val="left" w:pos="2748"/>
+        <w:tab w:val="left" w:pos="3664"/>
+        <w:tab w:val="left" w:pos="4580"/>
+        <w:tab w:val="left" w:pos="5496"/>
+        <w:tab w:val="left" w:pos="6412"/>
+        <w:tab w:val="left" w:pos="7328"/>
+        <w:tab w:val="left" w:pos="8244"/>
+        <w:tab w:val="left" w:pos="9160"/>
+        <w:tab w:val="left" w:pos="10076"/>
+        <w:tab w:val="left" w:pos="10992"/>
+        <w:tab w:val="left" w:pos="11908"/>
+        <w:tab w:val="left" w:pos="12824"/>
+        <w:tab w:val="left" w:pos="13740"/>
+        <w:tab w:val="left" w:pos="14656"/>
+      </w:tabs>
+      <w:spacing w:after="0" w:line="240" w:lineRule="auto"/>
+    </w:pPr>
+    <w:rPr>
+      <w:rFonts w:ascii="Courier New" w:eastAsia="Times New Roman" w:hAnsi="Courier New" w:cs="Courier New"/>
+      <w:sz w:val="20"/>
+      <w:szCs w:val="20"/>
+    </w:rPr>
+  </w:style>
+  <w:style w:type="character" w:customStyle="1" w:styleId="HTMLPreformattedChar">
+    <w:name w:val="HTML Preformatted Char"/>
+    <w:basedOn w:val="DefaultParagraphFont"/>
+    <w:link w:val="HTMLPreformatted"/>
+    <w:uiPriority w:val="99"/>
+    <w:semiHidden/>
+    <w:rsid w:val="00632025"/>
+    <w:rPr>
+      <w:rFonts w:ascii="Courier New" w:eastAsia="Times New Roman" w:hAnsi="Courier New" w:cs="Courier New"/>
+      <w:sz w:val="20"/>
+      <w:szCs w:val="20"/>
     </w:rPr>
   </w:style>
 </w:styles>

</xml_diff>